<commit_message>
Update Entrega Introducción Bety Díaz actividad 4.docx
</commit_message>
<xml_diff>
--- a/Entrega Introducción Bety Díaz actividad 4.docx
+++ b/Entrega Introducción Bety Díaz actividad 4.docx
@@ -55,14 +55,35 @@
           <w:sz w:val="24"/>
           <w:szCs w:val="24"/>
         </w:rPr>
-        <w:t>A inicios de</w:t>
-      </w:r>
-      <w:r>
-        <w:rPr>
-          <w:sz w:val="24"/>
-          <w:szCs w:val="24"/>
-        </w:rPr>
-        <w:t xml:space="preserve"> 1950, diferentes investigaciones en psicología empezaron a centrarse en diferentes factores de la salud mental recononociendola como eje central del bienestar y el rendimiento productivo de los trabajadores</w:t>
+        <w:t xml:space="preserve">Fue hasta </w:t>
+      </w:r>
+      <w:r>
+        <w:rPr>
+          <w:sz w:val="24"/>
+          <w:szCs w:val="24"/>
+        </w:rPr>
+        <w:t>inicios de</w:t>
+      </w:r>
+      <w:r>
+        <w:rPr>
+          <w:sz w:val="24"/>
+          <w:szCs w:val="24"/>
+        </w:rPr>
+        <w:t xml:space="preserve"> 1950, </w:t>
+      </w:r>
+      <w:r>
+        <w:rPr>
+          <w:sz w:val="24"/>
+          <w:szCs w:val="24"/>
+        </w:rPr>
+        <w:t xml:space="preserve">que </w:t>
+      </w:r>
+      <w:r>
+        <w:rPr>
+          <w:sz w:val="24"/>
+          <w:szCs w:val="24"/>
+        </w:rPr>
+        <w:t>diferentes investigaciones en psicología empezaron a centrarse en diferentes factores de la salud mental recononociendola como eje central del bienestar y el rendimiento productivo de los trabajadores</w:t>
       </w:r>
       <w:r>
         <w:rPr>
@@ -118,7 +139,36 @@
           <w:sz w:val="24"/>
           <w:szCs w:val="24"/>
         </w:rPr>
-        <w:t>. Dichos estudios iniciales propiciaron el</w:t>
+        <w:t xml:space="preserve">. </w:t>
+      </w:r>
+      <w:r>
+        <w:rPr>
+          <w:rFonts w:cstheme="minorHAnsi"/>
+          <w:sz w:val="24"/>
+          <w:szCs w:val="24"/>
+        </w:rPr>
+        <w:t> Dejours</w:t>
+      </w:r>
+      <w:r>
+        <w:rPr>
+          <w:sz w:val="24"/>
+          <w:szCs w:val="24"/>
+        </w:rPr>
+        <w:t xml:space="preserve"> </w:t>
+      </w:r>
+      <w:r>
+        <w:rPr>
+          <w:sz w:val="24"/>
+          <w:szCs w:val="24"/>
+        </w:rPr>
+        <w:t xml:space="preserve">(2011), de una parte recuerda entre estos estudios iniciales, uno llevado a cabo por Begoin, (1957) sobre las neurosis de las telefonistas  y que las dinámicas psicológicas del trabajo fueron abordadas a mayor profundidad a partir del Laboratorio de Ergonomía de Wisner, que surgió en 1970; de otra parte este mismo autor explica que las temáticas relacionadas con salud mental en las organizaciones, se empezaron a reconocer a partir del reconocimiento de los conflictos que surgen entre la estructura y funcionamiento laboral y los aspectos psicológicos de los trabajadores.  </w:t>
+      </w:r>
+      <w:r>
+        <w:rPr>
+          <w:sz w:val="24"/>
+          <w:szCs w:val="24"/>
+        </w:rPr>
+        <w:t>Dichos estudios iniciales propiciaron el</w:t>
       </w:r>
       <w:r>
         <w:rPr>
@@ -169,13 +219,218 @@
         </w:rPr>
         <w:t xml:space="preserve">o. Precisamente </w:t>
       </w:r>
+      <w:r>
+        <w:rPr>
+          <w:sz w:val="24"/>
+          <w:szCs w:val="24"/>
+        </w:rPr>
+        <w:t>la</w:t>
+      </w:r>
+      <w:r>
+        <w:rPr>
+          <w:sz w:val="24"/>
+          <w:szCs w:val="24"/>
+        </w:rPr>
+        <w:t xml:space="preserve"> </w:t>
+      </w:r>
+      <w:r>
+        <w:rPr>
+          <w:sz w:val="24"/>
+          <w:szCs w:val="24"/>
+        </w:rPr>
+        <w:t>Organización</w:t>
+      </w:r>
+      <w:r>
+        <w:rPr>
+          <w:sz w:val="24"/>
+          <w:szCs w:val="24"/>
+        </w:rPr>
+        <w:t xml:space="preserve"> Mun</w:t>
+      </w:r>
+      <w:r>
+        <w:rPr>
+          <w:sz w:val="24"/>
+          <w:szCs w:val="24"/>
+        </w:rPr>
+        <w:t>dial de la Salud (OMS)</w:t>
+      </w:r>
+      <w:r>
+        <w:rPr>
+          <w:sz w:val="24"/>
+          <w:szCs w:val="24"/>
+        </w:rPr>
+        <w:t>, (2013)</w:t>
+      </w:r>
+      <w:r>
+        <w:rPr>
+          <w:sz w:val="24"/>
+          <w:szCs w:val="24"/>
+        </w:rPr>
+        <w:t xml:space="preserve"> </w:t>
+      </w:r>
+      <w:r>
+        <w:rPr>
+          <w:sz w:val="24"/>
+          <w:szCs w:val="24"/>
+        </w:rPr>
+        <w:t>define la</w:t>
+      </w:r>
+      <w:r>
+        <w:rPr>
+          <w:sz w:val="24"/>
+          <w:szCs w:val="24"/>
+        </w:rPr>
+        <w:t xml:space="preserve"> salud como un continuo, incluyendo los aspectos fisiológicos, psicológicos y sociales. En su publicación de (2022) la OMS recalca </w:t>
+      </w:r>
+      <w:r>
+        <w:rPr>
+          <w:sz w:val="24"/>
+          <w:szCs w:val="24"/>
+        </w:rPr>
+        <w:t xml:space="preserve">que </w:t>
+      </w:r>
+      <w:r>
+        <w:rPr>
+          <w:sz w:val="24"/>
+          <w:szCs w:val="24"/>
+        </w:rPr>
+        <w:t xml:space="preserve">la </w:t>
+      </w:r>
+      <w:r>
+        <w:rPr>
+          <w:sz w:val="24"/>
+          <w:szCs w:val="24"/>
+        </w:rPr>
+        <w:t>salud</w:t>
+      </w:r>
+      <w:r>
+        <w:rPr>
+          <w:sz w:val="24"/>
+          <w:szCs w:val="24"/>
+        </w:rPr>
+        <w:t xml:space="preserve"> mental es un componente esencial del bienestar de los individuos</w:t>
+      </w:r>
+      <w:r>
+        <w:rPr>
+          <w:sz w:val="24"/>
+          <w:szCs w:val="24"/>
+        </w:rPr>
+        <w:t xml:space="preserve"> y del </w:t>
+      </w:r>
       <w:proofErr w:type="gramStart"/>
       <w:r>
         <w:rPr>
           <w:sz w:val="24"/>
           <w:szCs w:val="24"/>
         </w:rPr>
-        <w:t>la</w:t>
+        <w:t>continuo salud</w:t>
+      </w:r>
+      <w:proofErr w:type="gramEnd"/>
+      <w:r>
+        <w:rPr>
+          <w:sz w:val="24"/>
+          <w:szCs w:val="24"/>
+        </w:rPr>
+        <w:t xml:space="preserve"> en general</w:t>
+      </w:r>
+      <w:r>
+        <w:rPr>
+          <w:sz w:val="24"/>
+          <w:szCs w:val="24"/>
+        </w:rPr>
+        <w:t xml:space="preserve">, y que su adecuada gestión en el entorno laboral contribuye a una mayor productividad y satisfacción en el trabajo </w:t>
+      </w:r>
+      <w:r>
+        <w:rPr>
+          <w:sz w:val="24"/>
+          <w:szCs w:val="24"/>
+        </w:rPr>
+        <w:t>(Satterthwaite et al., 2019).</w:t>
+      </w:r>
+      <w:r>
+        <w:rPr>
+          <w:sz w:val="24"/>
+          <w:szCs w:val="24"/>
+        </w:rPr>
+        <w:t xml:space="preserve"> Esta es una mirada biopsicosocial que interesa de manera especial a este proyecto de investigación. </w:t>
+      </w:r>
+    </w:p>
+    <w:p>
+      <w:pPr>
+        <w:rPr>
+          <w:sz w:val="24"/>
+          <w:szCs w:val="24"/>
+        </w:rPr>
+      </w:pPr>
+      <w:r>
+        <w:rPr>
+          <w:sz w:val="24"/>
+          <w:szCs w:val="24"/>
+        </w:rPr>
+        <w:t xml:space="preserve">     </w:t>
+      </w:r>
+      <w:r>
+        <w:rPr>
+          <w:sz w:val="24"/>
+          <w:szCs w:val="24"/>
+        </w:rPr>
+        <w:t>Históricamente, la salud mental en el trabajo fue abordada desde una pe</w:t>
+      </w:r>
+      <w:r>
+        <w:rPr>
+          <w:sz w:val="24"/>
+          <w:szCs w:val="24"/>
+        </w:rPr>
+        <w:t>rspectiva reactiva, tratando</w:t>
+      </w:r>
+      <w:r>
+        <w:rPr>
+          <w:sz w:val="24"/>
+          <w:szCs w:val="24"/>
+        </w:rPr>
+        <w:t xml:space="preserve"> l</w:t>
+      </w:r>
+      <w:r>
+        <w:rPr>
+          <w:sz w:val="24"/>
+          <w:szCs w:val="24"/>
+        </w:rPr>
+        <w:t>os síntomas de diferentes trastornos en salud mental que afectaban a</w:t>
+      </w:r>
+      <w:r>
+        <w:rPr>
+          <w:sz w:val="24"/>
+          <w:szCs w:val="24"/>
+        </w:rPr>
+        <w:t>l empleado</w:t>
+      </w:r>
+      <w:r>
+        <w:rPr>
+          <w:sz w:val="24"/>
+          <w:szCs w:val="24"/>
+        </w:rPr>
+        <w:t xml:space="preserve">. Sin embargo, en los últimos años, </w:t>
+      </w:r>
+      <w:r>
+        <w:rPr>
+          <w:sz w:val="24"/>
+          <w:szCs w:val="24"/>
+        </w:rPr>
+        <w:t xml:space="preserve">se viene fortaleciendo la prevención enfocada en </w:t>
+      </w:r>
+      <w:r>
+        <w:rPr>
+          <w:sz w:val="24"/>
+          <w:szCs w:val="24"/>
+        </w:rPr>
+        <w:t>identificar y mitigar los factores de riesgo</w:t>
+      </w:r>
+      <w:r>
+        <w:rPr>
+          <w:sz w:val="24"/>
+          <w:szCs w:val="24"/>
+        </w:rPr>
+        <w:t xml:space="preserve"> psicosocial, antes de que se presenten alteraciones de salud mental</w:t>
       </w:r>
       <w:r>
         <w:rPr>
@@ -189,29 +444,233 @@
           <w:sz w:val="24"/>
           <w:szCs w:val="24"/>
         </w:rPr>
-        <w:t xml:space="preserve"> Organización</w:t>
-      </w:r>
-      <w:proofErr w:type="gramEnd"/>
-      <w:r>
-        <w:rPr>
-          <w:sz w:val="24"/>
-          <w:szCs w:val="24"/>
-        </w:rPr>
-        <w:t xml:space="preserve"> Mun</w:t>
-      </w:r>
-      <w:r>
-        <w:rPr>
-          <w:sz w:val="24"/>
-          <w:szCs w:val="24"/>
-        </w:rPr>
-        <w:t>dial de la Salud (OMS)</w:t>
-      </w:r>
-      <w:r>
-        <w:rPr>
-          <w:sz w:val="24"/>
-          <w:szCs w:val="24"/>
-        </w:rPr>
-        <w:t>, (2013)</w:t>
+        <w:t>(Silvaggi &amp; Miraglia, 2017).</w:t>
+      </w:r>
+      <w:r>
+        <w:rPr>
+          <w:sz w:val="24"/>
+          <w:szCs w:val="24"/>
+        </w:rPr>
+        <w:t xml:space="preserve"> Este cambio de paradigma ha sido impulsado por la creciente evidencia de que los problemas de salud mental no solo afectan al individuo, sino que también tienen un impacto significativo en la eficiencia organizacional, la calidad del trabajo y los costos asociados con el ausentismo y la rotación de personal</w:t>
+      </w:r>
+      <w:r>
+        <w:rPr>
+          <w:sz w:val="24"/>
+          <w:szCs w:val="24"/>
+        </w:rPr>
+        <w:t>, entre otros.</w:t>
+      </w:r>
+      <w:r>
+        <w:rPr>
+          <w:sz w:val="24"/>
+          <w:szCs w:val="24"/>
+        </w:rPr>
+        <w:t xml:space="preserve"> (Arnetz et al., 2011).</w:t>
+      </w:r>
+      <w:r>
+        <w:rPr>
+          <w:sz w:val="24"/>
+          <w:szCs w:val="24"/>
+        </w:rPr>
+        <w:t xml:space="preserve"> Esta mirada sistémica de la salud mental es clave para una efectiva actuación en los contextos organizacionales.</w:t>
+      </w:r>
+    </w:p>
+    <w:p>
+      <w:pPr>
+        <w:rPr>
+          <w:sz w:val="24"/>
+          <w:szCs w:val="24"/>
+        </w:rPr>
+      </w:pPr>
+      <w:r>
+        <w:rPr>
+          <w:sz w:val="24"/>
+          <w:szCs w:val="24"/>
+        </w:rPr>
+        <w:t xml:space="preserve">     </w:t>
+      </w:r>
+      <w:r>
+        <w:rPr>
+          <w:sz w:val="24"/>
+          <w:szCs w:val="24"/>
+        </w:rPr>
+        <w:t>El verdadero cuidado de</w:t>
+      </w:r>
+      <w:r>
+        <w:rPr>
+          <w:sz w:val="24"/>
+          <w:szCs w:val="24"/>
+        </w:rPr>
+        <w:t xml:space="preserve"> la salud mental en l</w:t>
+      </w:r>
+      <w:r>
+        <w:rPr>
+          <w:sz w:val="24"/>
+          <w:szCs w:val="24"/>
+        </w:rPr>
+        <w:t>as organizaciones se viene fortaleciendo, dado el incremento en afectaciones de salud mental en el trabajo</w:t>
+      </w:r>
+      <w:r>
+        <w:rPr>
+          <w:sz w:val="24"/>
+          <w:szCs w:val="24"/>
+        </w:rPr>
+        <w:t>,</w:t>
+      </w:r>
+      <w:r>
+        <w:rPr>
+          <w:sz w:val="24"/>
+          <w:szCs w:val="24"/>
+        </w:rPr>
+        <w:t xml:space="preserve"> que se están presentando desde hace tiempo como respuestas desesperadas a los implacables y rápidos</w:t>
+      </w:r>
+      <w:r>
+        <w:rPr>
+          <w:sz w:val="24"/>
+          <w:szCs w:val="24"/>
+        </w:rPr>
+        <w:t xml:space="preserve"> cambios radicales en las estructuras laborales</w:t>
+      </w:r>
+      <w:r>
+        <w:rPr>
+          <w:sz w:val="24"/>
+          <w:szCs w:val="24"/>
+        </w:rPr>
+        <w:t>, las demandas del trabajo</w:t>
+      </w:r>
+      <w:r>
+        <w:rPr>
+          <w:sz w:val="24"/>
+          <w:szCs w:val="24"/>
+        </w:rPr>
+        <w:t xml:space="preserve"> y las </w:t>
+      </w:r>
+      <w:r>
+        <w:rPr>
+          <w:sz w:val="24"/>
+          <w:szCs w:val="24"/>
+        </w:rPr>
+        <w:lastRenderedPageBreak/>
+        <w:t xml:space="preserve">dinámicas </w:t>
+      </w:r>
+      <w:r>
+        <w:rPr>
+          <w:sz w:val="24"/>
+          <w:szCs w:val="24"/>
+        </w:rPr>
+        <w:t>organizacionales que han surgido cada vez con mayor fuerza en este siglo</w:t>
+      </w:r>
+      <w:r>
+        <w:rPr>
+          <w:sz w:val="24"/>
+          <w:szCs w:val="24"/>
+        </w:rPr>
+        <w:t xml:space="preserve">. </w:t>
+      </w:r>
+      <w:r>
+        <w:rPr>
+          <w:sz w:val="24"/>
+          <w:szCs w:val="24"/>
+        </w:rPr>
+        <w:t>Fenómenos mundiales, como l</w:t>
+      </w:r>
+      <w:r>
+        <w:rPr>
+          <w:sz w:val="24"/>
+          <w:szCs w:val="24"/>
+        </w:rPr>
+        <w:t xml:space="preserve">a globalización, el </w:t>
+      </w:r>
+      <w:r>
+        <w:rPr>
+          <w:sz w:val="24"/>
+          <w:szCs w:val="24"/>
+        </w:rPr>
+        <w:t xml:space="preserve">acelerado </w:t>
+      </w:r>
+      <w:r>
+        <w:rPr>
+          <w:sz w:val="24"/>
+          <w:szCs w:val="24"/>
+        </w:rPr>
+        <w:t>aumento de la</w:t>
+      </w:r>
+      <w:r>
+        <w:rPr>
+          <w:sz w:val="24"/>
+          <w:szCs w:val="24"/>
+        </w:rPr>
+        <w:t xml:space="preserve"> inserción de la</w:t>
+      </w:r>
+      <w:r>
+        <w:rPr>
+          <w:sz w:val="24"/>
+          <w:szCs w:val="24"/>
+        </w:rPr>
+        <w:t xml:space="preserve"> tecn</w:t>
+      </w:r>
+      <w:r>
+        <w:rPr>
+          <w:sz w:val="24"/>
+          <w:szCs w:val="24"/>
+        </w:rPr>
+        <w:t>ología en los procesos organizacionales y las nuevas</w:t>
+      </w:r>
+      <w:r>
+        <w:rPr>
+          <w:sz w:val="24"/>
+          <w:szCs w:val="24"/>
+        </w:rPr>
+        <w:t xml:space="preserve"> expectativas y demand</w:t>
+      </w:r>
+      <w:r>
+        <w:rPr>
+          <w:sz w:val="24"/>
+          <w:szCs w:val="24"/>
+        </w:rPr>
+        <w:t>as de los empleados, presentan</w:t>
+      </w:r>
+      <w:r>
+        <w:rPr>
+          <w:sz w:val="24"/>
+          <w:szCs w:val="24"/>
+        </w:rPr>
+        <w:t xml:space="preserve"> nuevos</w:t>
+      </w:r>
+      <w:r>
+        <w:rPr>
+          <w:sz w:val="24"/>
+          <w:szCs w:val="24"/>
+        </w:rPr>
+        <w:t xml:space="preserve"> y complejos</w:t>
+      </w:r>
+      <w:r>
+        <w:rPr>
+          <w:sz w:val="24"/>
+          <w:szCs w:val="24"/>
+        </w:rPr>
+        <w:t xml:space="preserve"> desafíos para la</w:t>
+      </w:r>
+      <w:r>
+        <w:rPr>
+          <w:sz w:val="24"/>
+          <w:szCs w:val="24"/>
+        </w:rPr>
+        <w:t xml:space="preserve"> adecuada atención de la</w:t>
+      </w:r>
+      <w:r>
+        <w:rPr>
+          <w:sz w:val="24"/>
+          <w:szCs w:val="24"/>
+        </w:rPr>
+        <w:t xml:space="preserve"> salud mental en los entornos laborales </w:t>
+      </w:r>
+      <w:r>
+        <w:rPr>
+          <w:sz w:val="24"/>
+          <w:szCs w:val="24"/>
+        </w:rPr>
+        <w:t>(Wendsche &amp; Lohmann-Haislah, 2017).</w:t>
       </w:r>
       <w:r>
         <w:rPr>
@@ -220,402 +679,19 @@
         </w:rPr>
         <w:t xml:space="preserve"> </w:t>
       </w:r>
-      <w:r>
-        <w:rPr>
-          <w:sz w:val="24"/>
-          <w:szCs w:val="24"/>
-        </w:rPr>
-        <w:t xml:space="preserve">define  la salud como un continuo, incluyendo los aspectos fisiológicos, psicológicos y sociales. En su publicación de (2022) la OMS recalca </w:t>
-      </w:r>
-      <w:r>
-        <w:rPr>
-          <w:sz w:val="24"/>
-          <w:szCs w:val="24"/>
-        </w:rPr>
-        <w:t xml:space="preserve">que </w:t>
-      </w:r>
-      <w:proofErr w:type="gramStart"/>
-      <w:r>
-        <w:rPr>
-          <w:sz w:val="24"/>
-          <w:szCs w:val="24"/>
-        </w:rPr>
-        <w:t xml:space="preserve">la </w:t>
-      </w:r>
-      <w:r>
-        <w:rPr>
-          <w:sz w:val="24"/>
-          <w:szCs w:val="24"/>
-        </w:rPr>
-        <w:t xml:space="preserve"> salud</w:t>
-      </w:r>
-      <w:proofErr w:type="gramEnd"/>
-      <w:r>
-        <w:rPr>
-          <w:sz w:val="24"/>
-          <w:szCs w:val="24"/>
-        </w:rPr>
-        <w:t xml:space="preserve"> mental es un componente esencial del bienestar de los individuos</w:t>
-      </w:r>
-      <w:r>
-        <w:rPr>
-          <w:sz w:val="24"/>
-          <w:szCs w:val="24"/>
-        </w:rPr>
-        <w:t xml:space="preserve"> y del continuo salud en general</w:t>
-      </w:r>
-      <w:r>
-        <w:rPr>
-          <w:sz w:val="24"/>
-          <w:szCs w:val="24"/>
-        </w:rPr>
-        <w:t xml:space="preserve">, y que su adecuada gestión en el entorno laboral contribuye a una mayor productividad y satisfacción en el trabajo </w:t>
-      </w:r>
-      <w:r>
-        <w:rPr>
-          <w:sz w:val="24"/>
-          <w:szCs w:val="24"/>
-        </w:rPr>
-        <w:t>(Satterthwaite et al., 2019).</w:t>
-      </w:r>
-      <w:r>
-        <w:rPr>
-          <w:sz w:val="24"/>
-          <w:szCs w:val="24"/>
-        </w:rPr>
-        <w:t xml:space="preserve"> Esta es una mirada biopsicosocial que interesa de manera especial a este proyecto de investigación. </w:t>
-      </w:r>
-    </w:p>
-    <w:p>
-      <w:pPr>
-        <w:rPr>
-          <w:sz w:val="24"/>
-          <w:szCs w:val="24"/>
-        </w:rPr>
-      </w:pPr>
-      <w:r>
-        <w:rPr>
-          <w:sz w:val="24"/>
-          <w:szCs w:val="24"/>
-        </w:rPr>
-        <w:t xml:space="preserve">     </w:t>
-      </w:r>
-      <w:r>
-        <w:rPr>
-          <w:sz w:val="24"/>
-          <w:szCs w:val="24"/>
-        </w:rPr>
-        <w:t>Históricamente, la salud mental en el trabajo fue abordada desde una pe</w:t>
-      </w:r>
-      <w:r>
-        <w:rPr>
-          <w:sz w:val="24"/>
-          <w:szCs w:val="24"/>
-        </w:rPr>
-        <w:t>rspectiva reactiva, tratando</w:t>
-      </w:r>
-      <w:r>
-        <w:rPr>
-          <w:sz w:val="24"/>
-          <w:szCs w:val="24"/>
-        </w:rPr>
-        <w:t xml:space="preserve"> l</w:t>
-      </w:r>
-      <w:r>
-        <w:rPr>
-          <w:sz w:val="24"/>
-          <w:szCs w:val="24"/>
-        </w:rPr>
-        <w:t>os síntomas de diferentes trastornos en salud mental que afectaban a</w:t>
-      </w:r>
-      <w:r>
-        <w:rPr>
-          <w:sz w:val="24"/>
-          <w:szCs w:val="24"/>
-        </w:rPr>
-        <w:t>l empleado</w:t>
-      </w:r>
-      <w:r>
-        <w:rPr>
-          <w:sz w:val="24"/>
-          <w:szCs w:val="24"/>
-        </w:rPr>
-        <w:t xml:space="preserve">. Sin embargo, en los últimos años, </w:t>
-      </w:r>
-      <w:r>
-        <w:rPr>
-          <w:sz w:val="24"/>
-          <w:szCs w:val="24"/>
-        </w:rPr>
-        <w:t xml:space="preserve">se viene fortaleciendo la prevención enfocada en </w:t>
-      </w:r>
-      <w:r>
-        <w:rPr>
-          <w:sz w:val="24"/>
-          <w:szCs w:val="24"/>
-        </w:rPr>
-        <w:t>identificar y mitigar los factores de riesgo</w:t>
-      </w:r>
-      <w:r>
-        <w:rPr>
-          <w:sz w:val="24"/>
-          <w:szCs w:val="24"/>
-        </w:rPr>
-        <w:t xml:space="preserve"> psicosocial, antes de que se presenten alteraciones de salud mental</w:t>
-      </w:r>
-      <w:r>
-        <w:rPr>
-          <w:sz w:val="24"/>
-          <w:szCs w:val="24"/>
-        </w:rPr>
-        <w:t xml:space="preserve"> </w:t>
-      </w:r>
-      <w:r>
-        <w:rPr>
-          <w:sz w:val="24"/>
-          <w:szCs w:val="24"/>
-        </w:rPr>
-        <w:t>(Silvaggi &amp; Miraglia, 2017).</w:t>
-      </w:r>
-      <w:r>
-        <w:rPr>
-          <w:sz w:val="24"/>
-          <w:szCs w:val="24"/>
-        </w:rPr>
-        <w:t xml:space="preserve"> Este cambio de paradigma ha sido impulsado por la creciente evidencia de que los problemas de salud mental no solo afectan al individuo, sino que también tienen un impacto significativo en la eficiencia organizacional, la calidad del trabajo y los costos asociados con el ausentismo y la rotación de personal</w:t>
-      </w:r>
-      <w:r>
-        <w:rPr>
-          <w:sz w:val="24"/>
-          <w:szCs w:val="24"/>
-        </w:rPr>
-        <w:t>, entre otros.</w:t>
-      </w:r>
-      <w:r>
-        <w:rPr>
-          <w:sz w:val="24"/>
-          <w:szCs w:val="24"/>
-        </w:rPr>
-        <w:t xml:space="preserve"> (Arnetz et al., 2011).</w:t>
-      </w:r>
-      <w:r>
-        <w:rPr>
-          <w:sz w:val="24"/>
-          <w:szCs w:val="24"/>
-        </w:rPr>
-        <w:t xml:space="preserve"> Esta mirada sistémica de la salud mental es clave para una efectiva actuación en los contextos organizacionales.</w:t>
-      </w:r>
-    </w:p>
-    <w:p>
-      <w:pPr>
-        <w:rPr>
-          <w:sz w:val="24"/>
-          <w:szCs w:val="24"/>
-        </w:rPr>
-      </w:pPr>
-      <w:r>
-        <w:rPr>
-          <w:sz w:val="24"/>
-          <w:szCs w:val="24"/>
-        </w:rPr>
-        <w:t xml:space="preserve">     </w:t>
-      </w:r>
-      <w:r>
-        <w:rPr>
-          <w:sz w:val="24"/>
-          <w:szCs w:val="24"/>
-        </w:rPr>
-        <w:t>El verdadero cuidado de</w:t>
-      </w:r>
-      <w:r>
-        <w:rPr>
-          <w:sz w:val="24"/>
-          <w:szCs w:val="24"/>
-        </w:rPr>
-        <w:t xml:space="preserve"> la salud mental en l</w:t>
-      </w:r>
-      <w:r>
-        <w:rPr>
-          <w:sz w:val="24"/>
-          <w:szCs w:val="24"/>
-        </w:rPr>
-        <w:t>as organizaciones se viene fortaleciendo, dado el incremento en afectaciones de salud mental en el trabajo</w:t>
-      </w:r>
-      <w:r>
-        <w:rPr>
-          <w:sz w:val="24"/>
-          <w:szCs w:val="24"/>
-        </w:rPr>
-        <w:t>,</w:t>
-      </w:r>
-      <w:r>
-        <w:rPr>
-          <w:sz w:val="24"/>
-          <w:szCs w:val="24"/>
-        </w:rPr>
-        <w:t xml:space="preserve"> que se están presentando desde hace tiempo como respuestas desesperadas a los implacables y rápidos</w:t>
-      </w:r>
-      <w:r>
-        <w:rPr>
-          <w:sz w:val="24"/>
-          <w:szCs w:val="24"/>
-        </w:rPr>
-        <w:t xml:space="preserve"> cambios radicales en las estructuras laborales</w:t>
-      </w:r>
-      <w:r>
-        <w:rPr>
-          <w:sz w:val="24"/>
-          <w:szCs w:val="24"/>
-        </w:rPr>
-        <w:t>, las demandas del trabajo</w:t>
-      </w:r>
-      <w:r>
-        <w:rPr>
-          <w:sz w:val="24"/>
-          <w:szCs w:val="24"/>
-        </w:rPr>
-        <w:t xml:space="preserve"> y las dinámicas </w:t>
-      </w:r>
-      <w:r>
-        <w:rPr>
-          <w:sz w:val="24"/>
-          <w:szCs w:val="24"/>
-        </w:rPr>
-        <w:t>organizacionales que han surgido cada vez con mayor fuerza en este siglo</w:t>
-      </w:r>
-      <w:r>
-        <w:rPr>
-          <w:sz w:val="24"/>
-          <w:szCs w:val="24"/>
-        </w:rPr>
-        <w:t xml:space="preserve">. </w:t>
-      </w:r>
-      <w:r>
-        <w:rPr>
-          <w:sz w:val="24"/>
-          <w:szCs w:val="24"/>
-        </w:rPr>
-        <w:t>Fenómenos mundiales, como l</w:t>
-      </w:r>
-      <w:r>
-        <w:rPr>
-          <w:sz w:val="24"/>
-          <w:szCs w:val="24"/>
-        </w:rPr>
-        <w:t xml:space="preserve">a globalización, el </w:t>
-      </w:r>
-      <w:r>
-        <w:rPr>
-          <w:sz w:val="24"/>
-          <w:szCs w:val="24"/>
-        </w:rPr>
-        <w:t xml:space="preserve">acelerado </w:t>
-      </w:r>
-      <w:r>
-        <w:rPr>
-          <w:sz w:val="24"/>
-          <w:szCs w:val="24"/>
-        </w:rPr>
-        <w:t>aumento de la</w:t>
-      </w:r>
-      <w:r>
-        <w:rPr>
-          <w:sz w:val="24"/>
-          <w:szCs w:val="24"/>
-        </w:rPr>
-        <w:t xml:space="preserve"> inserción de la</w:t>
-      </w:r>
-      <w:r>
-        <w:rPr>
-          <w:sz w:val="24"/>
-          <w:szCs w:val="24"/>
-        </w:rPr>
-        <w:t xml:space="preserve"> tecn</w:t>
-      </w:r>
-      <w:r>
-        <w:rPr>
-          <w:sz w:val="24"/>
-          <w:szCs w:val="24"/>
-        </w:rPr>
-        <w:t>ología en los procesos organizacionales y las nuevas</w:t>
-      </w:r>
-      <w:r>
-        <w:rPr>
-          <w:sz w:val="24"/>
-          <w:szCs w:val="24"/>
-        </w:rPr>
-        <w:t xml:space="preserve"> expectativas y demand</w:t>
-      </w:r>
-      <w:r>
-        <w:rPr>
-          <w:sz w:val="24"/>
-          <w:szCs w:val="24"/>
-        </w:rPr>
-        <w:t>as de los empleados, presentan</w:t>
-      </w:r>
-      <w:r>
-        <w:rPr>
-          <w:sz w:val="24"/>
-          <w:szCs w:val="24"/>
-        </w:rPr>
-        <w:t xml:space="preserve"> nuevos</w:t>
-      </w:r>
-      <w:r>
-        <w:rPr>
-          <w:sz w:val="24"/>
-          <w:szCs w:val="24"/>
-        </w:rPr>
-        <w:t xml:space="preserve"> y complejos</w:t>
-      </w:r>
-      <w:r>
-        <w:rPr>
-          <w:sz w:val="24"/>
-          <w:szCs w:val="24"/>
-        </w:rPr>
-        <w:t xml:space="preserve"> desafíos para la</w:t>
-      </w:r>
-      <w:r>
-        <w:rPr>
-          <w:sz w:val="24"/>
-          <w:szCs w:val="24"/>
-        </w:rPr>
-        <w:t xml:space="preserve"> adecuada atención de la</w:t>
-      </w:r>
-      <w:r>
-        <w:rPr>
-          <w:sz w:val="24"/>
-          <w:szCs w:val="24"/>
-        </w:rPr>
-        <w:t xml:space="preserve"> salud mental en los entornos laborales </w:t>
-      </w:r>
-      <w:r>
-        <w:rPr>
-          <w:sz w:val="24"/>
-          <w:szCs w:val="24"/>
-        </w:rPr>
-        <w:t>(Wendsche &amp; Lohmann-Haislah, 2017).</w:t>
-      </w:r>
-      <w:r>
-        <w:rPr>
-          <w:sz w:val="24"/>
-          <w:szCs w:val="24"/>
-        </w:rPr>
-        <w:t xml:space="preserve"> </w:t>
-      </w:r>
-    </w:p>
-    <w:p>
-      <w:pPr>
-        <w:rPr>
-          <w:sz w:val="24"/>
-          <w:szCs w:val="24"/>
-        </w:rPr>
-      </w:pPr>
-      <w:r>
-        <w:rPr>
-          <w:sz w:val="24"/>
-          <w:szCs w:val="24"/>
-        </w:rPr>
-        <w:lastRenderedPageBreak/>
+    </w:p>
+    <w:p>
+      <w:pPr>
+        <w:rPr>
+          <w:sz w:val="24"/>
+          <w:szCs w:val="24"/>
+        </w:rPr>
+      </w:pPr>
+      <w:r>
+        <w:rPr>
+          <w:sz w:val="24"/>
+          <w:szCs w:val="24"/>
+        </w:rPr>
         <w:t xml:space="preserve">     </w:t>
       </w:r>
       <w:r>
@@ -1022,7 +1098,15 @@
           <w:sz w:val="24"/>
           <w:szCs w:val="24"/>
         </w:rPr>
-        <w:t>la desconexión psicológica y la mejora de las relaciones fam</w:t>
+        <w:t xml:space="preserve">la desconexión psicológica </w:t>
+      </w:r>
+      <w:r>
+        <w:rPr>
+          <w:sz w:val="24"/>
+          <w:szCs w:val="24"/>
+        </w:rPr>
+        <w:lastRenderedPageBreak/>
+        <w:t>y la mejora de las relaciones fam</w:t>
       </w:r>
       <w:r>
         <w:rPr>
@@ -1099,15 +1183,7 @@
           <w:sz w:val="24"/>
           <w:szCs w:val="24"/>
         </w:rPr>
-        <w:t xml:space="preserve">, encuentran en su investigación que un clima laboral negativo o confuso, al igual </w:t>
-      </w:r>
-      <w:r>
-        <w:rPr>
-          <w:sz w:val="24"/>
-          <w:szCs w:val="24"/>
-        </w:rPr>
-        <w:lastRenderedPageBreak/>
-        <w:t>que importantes niveles de estrés laboral, propician la aparición de trastornos de salud mental en los empleados</w:t>
+        <w:t>, encuentran en su investigación que un clima laboral negativo o confuso, al igual que importantes niveles de estrés laboral, propician la aparición de trastornos de salud mental en los empleados</w:t>
       </w:r>
       <w:r>
         <w:rPr>
@@ -1498,7 +1574,15 @@
           <w:sz w:val="24"/>
           <w:szCs w:val="24"/>
         </w:rPr>
-        <w:t>, como programas de capacitación en salud mental, apoyo psicosocial y condiciones laborales más favorables, los empleados experimentan una mejora en su bienestar general. A través de la integración de la inteligencia artificial, el programa de intervención busca optimizar el seguimiento y la personalización de las intervenciones, lo que permitirá a las organizaciones medir y ajustar de manera más eficiente los recursos destinados al bienestar de sus empleados</w:t>
+        <w:t xml:space="preserve">, como programas de capacitación en salud mental, apoyo psicosocial y condiciones laborales más favorables, los empleados experimentan una mejora en su bienestar general. A través de </w:t>
+      </w:r>
+      <w:r>
+        <w:rPr>
+          <w:sz w:val="24"/>
+          <w:szCs w:val="24"/>
+        </w:rPr>
+        <w:lastRenderedPageBreak/>
+        <w:t>la integración de la inteligencia artificial, el programa de intervención busca optimizar el seguimiento y la personalización de las intervenciones, lo que permitirá a las organizaciones medir y ajustar de manera más eficiente los recursos destinados al bienestar de sus empleados</w:t>
       </w:r>
       <w:r>
         <w:rPr>
@@ -1519,248 +1603,241 @@
           <w:sz w:val="24"/>
           <w:szCs w:val="24"/>
         </w:rPr>
-        <w:t xml:space="preserve">, en su análisis sobre diversas intervenciones psicológicas en el trabajo, destaca la importancia de combinar </w:t>
-      </w:r>
+        <w:t>, en su análisis sobre diversas intervenciones psicológicas en el trabajo, destaca la importancia de combinar intervenciones individuales con intervenciones grupales e intervenciones organizacionales</w:t>
+      </w:r>
+      <w:r>
+        <w:rPr>
+          <w:sz w:val="24"/>
+          <w:szCs w:val="24"/>
+        </w:rPr>
+        <w:t>.</w:t>
+      </w:r>
+    </w:p>
+    <w:p>
+      <w:pPr>
+        <w:rPr>
+          <w:sz w:val="24"/>
+          <w:szCs w:val="24"/>
+        </w:rPr>
+      </w:pPr>
+      <w:r>
+        <w:rPr>
+          <w:sz w:val="24"/>
+          <w:szCs w:val="24"/>
+        </w:rPr>
+        <w:t xml:space="preserve">     </w:t>
+      </w:r>
+      <w:r>
+        <w:rPr>
+          <w:sz w:val="24"/>
+          <w:szCs w:val="24"/>
+        </w:rPr>
+        <w:t>En este</w:t>
+      </w:r>
+      <w:r>
+        <w:rPr>
+          <w:sz w:val="24"/>
+          <w:szCs w:val="24"/>
+        </w:rPr>
+        <w:t xml:space="preserve"> proyecto, al integrar un enfoque sistémico de la organización, </w:t>
+      </w:r>
+      <w:r>
+        <w:rPr>
+          <w:sz w:val="24"/>
+          <w:szCs w:val="24"/>
+        </w:rPr>
+        <w:t xml:space="preserve">se </w:t>
+      </w:r>
+      <w:r>
+        <w:rPr>
+          <w:sz w:val="24"/>
+          <w:szCs w:val="24"/>
+        </w:rPr>
+        <w:t>busca abordar la salud mental</w:t>
+      </w:r>
+      <w:r>
+        <w:rPr>
+          <w:sz w:val="24"/>
+          <w:szCs w:val="24"/>
+        </w:rPr>
+        <w:t xml:space="preserve"> desde una perspectiva integral</w:t>
+      </w:r>
+      <w:r>
+        <w:rPr>
+          <w:sz w:val="24"/>
+          <w:szCs w:val="24"/>
+        </w:rPr>
+        <w:t xml:space="preserve"> que no solo se centra en el individuo, sino también en las dinámicas organizacionales</w:t>
+      </w:r>
+      <w:r>
+        <w:rPr>
+          <w:sz w:val="24"/>
+          <w:szCs w:val="24"/>
+        </w:rPr>
+        <w:t>, los recursos y los líderes que influyen en este fenómeno</w:t>
+      </w:r>
+      <w:r>
+        <w:rPr>
+          <w:sz w:val="24"/>
+          <w:szCs w:val="24"/>
+        </w:rPr>
+        <w:t xml:space="preserve">. La metodología utilizada para este estudio será de tipo mixto, combinando investigación cualitativa con un enfoque de Investigación Acción Participativa (IAP) para involucrar a los líderes organizacionales en la comprensión y abordaje de la salud mental en la organización. Este enfoque permite un mayor compromiso y una comprensión profunda de los costos y beneficios que la salud mental de los empleados representa para las organizaciones (Montano et </w:t>
+      </w:r>
+      <w:r>
+        <w:rPr>
+          <w:sz w:val="24"/>
+          <w:szCs w:val="24"/>
+        </w:rPr>
+        <w:t>al., 2016). Además, se utiliza</w:t>
+      </w:r>
+      <w:r>
+        <w:rPr>
+          <w:sz w:val="24"/>
+          <w:szCs w:val="24"/>
+        </w:rPr>
+        <w:t xml:space="preserve"> un enfoque cuantitativo para medir el impacto del programa a través de un estudio multivariado correlacional, con cortes de medición a lo largo de un año, permitiendo obtener datos precisos sobre los efectos del prog</w:t>
+      </w:r>
+      <w:r>
+        <w:rPr>
+          <w:sz w:val="24"/>
+          <w:szCs w:val="24"/>
+        </w:rPr>
+        <w:t>rama de salud mental en</w:t>
+      </w:r>
+      <w:r>
+        <w:rPr>
+          <w:sz w:val="24"/>
+          <w:szCs w:val="24"/>
+        </w:rPr>
+        <w:t xml:space="preserve"> los empleados.</w:t>
+      </w:r>
+      <w:r>
+        <w:rPr>
+          <w:sz w:val="24"/>
+          <w:szCs w:val="24"/>
+        </w:rPr>
+        <w:t xml:space="preserve"> </w:t>
+      </w:r>
+      <w:r>
+        <w:rPr>
+          <w:sz w:val="24"/>
+          <w:szCs w:val="24"/>
+        </w:rPr>
+        <w:t>Dobson et al. (2019) destacan en su meta-análisis que los programas de reducción del estigma y promoción de la salud mental en el lugar de trabajo tienen un impacto positivo en la salud mental de los empleados. Estos hallazgos son consistentes con los de Montano et al. (2016), quienes demostraron que el liderazgo efectivo está asociado con una mejor salud mental y desempeño laboral.</w:t>
+      </w:r>
+      <w:r>
+        <w:rPr>
+          <w:sz w:val="24"/>
+          <w:szCs w:val="24"/>
+        </w:rPr>
+        <w:t xml:space="preserve"> </w:t>
+      </w:r>
+      <w:r>
+        <w:rPr>
+          <w:sz w:val="24"/>
+          <w:szCs w:val="24"/>
+        </w:rPr>
+        <w:t>Este enfoque metodológico es coherente con las recomendaciones de Osorio Jaramillo (2022), quien destaca la importancia de diseñar y validar programas de salud mental que sean tanto efectivos como sostenibles.</w:t>
+      </w:r>
+    </w:p>
+    <w:p>
+      <w:pPr>
+        <w:rPr>
+          <w:sz w:val="24"/>
+          <w:szCs w:val="24"/>
+        </w:rPr>
+      </w:pPr>
+      <w:r>
+        <w:rPr>
+          <w:sz w:val="24"/>
+          <w:szCs w:val="24"/>
+        </w:rPr>
+        <w:t xml:space="preserve">      </w:t>
+      </w:r>
+      <w:r>
+        <w:rPr>
+          <w:sz w:val="24"/>
+          <w:szCs w:val="24"/>
+          <w:lang w:val="es-MX"/>
+        </w:rPr>
+        <w:t>Este</w:t>
+      </w:r>
+      <w:r>
+        <w:rPr>
+          <w:sz w:val="24"/>
+          <w:szCs w:val="24"/>
+          <w:lang w:val="es-MX"/>
+        </w:rPr>
+        <w:t xml:space="preserve"> proyecto de investigación busca abordar u</w:t>
+      </w:r>
+      <w:r>
+        <w:rPr>
+          <w:sz w:val="24"/>
+          <w:szCs w:val="24"/>
+          <w:lang w:val="es-MX"/>
+        </w:rPr>
+        <w:t>n vacío crítico en la investigación</w:t>
+      </w:r>
+      <w:r>
+        <w:rPr>
+          <w:sz w:val="24"/>
+          <w:szCs w:val="24"/>
+          <w:lang w:val="es-MX"/>
+        </w:rPr>
+        <w:t xml:space="preserve"> y la práctica organizacional al desarrollar y evaluar un programa integral de prevención e intervención en salud mental. Al combinar estrategias preventivas, como la desconexión psicológica y la mejora de las relaciones entre el empleado, su familia y el trabajo, con estrategias interventivas, como el incremento de los recursos organizacionales, este programa tiene el potencial de reducir significativamente</w:t>
+      </w:r>
+      <w:r>
+        <w:rPr>
+          <w:sz w:val="24"/>
+          <w:szCs w:val="24"/>
+          <w:lang w:val="es-MX"/>
+        </w:rPr>
+        <w:t xml:space="preserve"> los niveles de afectación en salud mental de los empleados</w:t>
+      </w:r>
+      <w:r>
+        <w:rPr>
+          <w:sz w:val="24"/>
+          <w:szCs w:val="24"/>
+          <w:lang w:val="es-MX"/>
+        </w:rPr>
+        <w:t>. Además, la integración de la inteligencia artificial representa una innovación que puede optimizar la implementación y el seguimiento del programa.</w:t>
+      </w:r>
+      <w:r>
+        <w:rPr>
+          <w:sz w:val="24"/>
+          <w:szCs w:val="24"/>
+          <w:lang w:val="es-MX"/>
+        </w:rPr>
+        <w:t xml:space="preserve"> </w:t>
+      </w:r>
+      <w:r>
+        <w:rPr>
+          <w:sz w:val="24"/>
+          <w:szCs w:val="24"/>
+        </w:rPr>
+        <w:t>Se</w:t>
+      </w:r>
+      <w:r>
+        <w:rPr>
+          <w:sz w:val="24"/>
+          <w:szCs w:val="24"/>
+        </w:rPr>
+        <w:t xml:space="preserve"> espera que los resultados de este proyecto contribuyan a una mejor comprensión de las dinámicas que afectan la salud mental en las organizaciones.</w:t>
+      </w:r>
+    </w:p>
+    <w:p>
+      <w:pPr>
+        <w:rPr>
+          <w:sz w:val="24"/>
+          <w:szCs w:val="24"/>
+        </w:rPr>
+      </w:pPr>
       <w:r>
         <w:rPr>
           <w:sz w:val="24"/>
           <w:szCs w:val="24"/>
         </w:rPr>
         <w:lastRenderedPageBreak/>
-        <w:t>intervenciones individuales con intervenciones grupales e intervenciones organizacionales</w:t>
-      </w:r>
-      <w:r>
-        <w:rPr>
-          <w:sz w:val="24"/>
-          <w:szCs w:val="24"/>
-        </w:rPr>
-        <w:t>.</w:t>
-      </w:r>
-    </w:p>
-    <w:p>
-      <w:pPr>
-        <w:rPr>
-          <w:sz w:val="24"/>
-          <w:szCs w:val="24"/>
-        </w:rPr>
-      </w:pPr>
-      <w:r>
-        <w:rPr>
-          <w:sz w:val="24"/>
-          <w:szCs w:val="24"/>
-        </w:rPr>
-        <w:t xml:space="preserve">     </w:t>
-      </w:r>
-      <w:r>
-        <w:rPr>
-          <w:sz w:val="24"/>
-          <w:szCs w:val="24"/>
-        </w:rPr>
-        <w:t>En este</w:t>
-      </w:r>
-      <w:r>
-        <w:rPr>
-          <w:sz w:val="24"/>
-          <w:szCs w:val="24"/>
-        </w:rPr>
-        <w:t xml:space="preserve"> proyecto, al integrar un enfoque sistémico de la organización, </w:t>
-      </w:r>
-      <w:r>
-        <w:rPr>
-          <w:sz w:val="24"/>
-          <w:szCs w:val="24"/>
-        </w:rPr>
-        <w:t xml:space="preserve">se </w:t>
-      </w:r>
-      <w:r>
-        <w:rPr>
-          <w:sz w:val="24"/>
-          <w:szCs w:val="24"/>
-        </w:rPr>
-        <w:t>busca abordar la salud mental</w:t>
-      </w:r>
-      <w:r>
-        <w:rPr>
-          <w:sz w:val="24"/>
-          <w:szCs w:val="24"/>
-        </w:rPr>
-        <w:t xml:space="preserve"> desde una perspectiva integral</w:t>
-      </w:r>
-      <w:r>
-        <w:rPr>
-          <w:sz w:val="24"/>
-          <w:szCs w:val="24"/>
-        </w:rPr>
-        <w:t xml:space="preserve"> que no solo se centra en el individuo, sino también en las dinámicas organizacionales</w:t>
-      </w:r>
-      <w:r>
-        <w:rPr>
-          <w:sz w:val="24"/>
-          <w:szCs w:val="24"/>
-        </w:rPr>
-        <w:t>, los recursos y los líderes que influyen en este fenómeno</w:t>
-      </w:r>
-      <w:r>
-        <w:rPr>
-          <w:sz w:val="24"/>
-          <w:szCs w:val="24"/>
-        </w:rPr>
-        <w:t xml:space="preserve">. La metodología utilizada para este estudio será de tipo mixto, combinando investigación cualitativa con un enfoque de Investigación Acción Participativa (IAP) para involucrar a los líderes organizacionales en la comprensión y abordaje de la salud mental en la organización. Este enfoque permite un mayor compromiso y una comprensión profunda de los costos y beneficios que la salud mental de los empleados representa para las organizaciones (Montano et </w:t>
-      </w:r>
-      <w:r>
-        <w:rPr>
-          <w:sz w:val="24"/>
-          <w:szCs w:val="24"/>
-        </w:rPr>
-        <w:t>al., 2016). Además, se utiliza</w:t>
-      </w:r>
-      <w:r>
-        <w:rPr>
-          <w:sz w:val="24"/>
-          <w:szCs w:val="24"/>
-        </w:rPr>
-        <w:t xml:space="preserve"> un enfoque cuantitativo para medir el impacto del programa a través de un estudio multivariado correlacional, con cortes de medición a lo largo de un año, permitiendo obtener datos precisos sobre los efectos del prog</w:t>
-      </w:r>
-      <w:r>
-        <w:rPr>
-          <w:sz w:val="24"/>
-          <w:szCs w:val="24"/>
-        </w:rPr>
-        <w:t>rama de salud mental en</w:t>
-      </w:r>
-      <w:r>
-        <w:rPr>
-          <w:sz w:val="24"/>
-          <w:szCs w:val="24"/>
-        </w:rPr>
-        <w:t xml:space="preserve"> los empleados.</w:t>
-      </w:r>
-      <w:r>
-        <w:rPr>
-          <w:sz w:val="24"/>
-          <w:szCs w:val="24"/>
-        </w:rPr>
-        <w:t xml:space="preserve"> </w:t>
-      </w:r>
-      <w:r>
-        <w:rPr>
-          <w:sz w:val="24"/>
-          <w:szCs w:val="24"/>
-        </w:rPr>
-        <w:t>Dobson et al. (2019) destacan en su meta-análisis que los programas de reducción del estigma y promoción de la salud mental en el lugar de trabajo tienen un impacto positivo en la salud mental de los empleados. Estos hallazgos son consistentes con los de Montano et al. (2016), quienes demostraron que el liderazgo efectivo está asociado con una mejor salud mental y desempeño laboral.</w:t>
-      </w:r>
-      <w:r>
-        <w:rPr>
-          <w:sz w:val="24"/>
-          <w:szCs w:val="24"/>
-        </w:rPr>
-        <w:t xml:space="preserve"> </w:t>
-      </w:r>
-      <w:r>
-        <w:rPr>
-          <w:sz w:val="24"/>
-          <w:szCs w:val="24"/>
-        </w:rPr>
-        <w:t>Este enfoque metodológico es coherente con las recomendaciones de Osorio Jaramillo (2022), quien destaca la importancia de diseñar y validar programas de salud mental que sean tanto efectivos como sostenibles.</w:t>
-      </w:r>
-    </w:p>
-    <w:p>
-      <w:pPr>
-        <w:rPr>
-          <w:sz w:val="24"/>
-          <w:szCs w:val="24"/>
-        </w:rPr>
-      </w:pPr>
-      <w:r>
-        <w:rPr>
-          <w:sz w:val="24"/>
-          <w:szCs w:val="24"/>
-        </w:rPr>
-        <w:t xml:space="preserve">      </w:t>
-      </w:r>
-      <w:r>
-        <w:rPr>
-          <w:sz w:val="24"/>
-          <w:szCs w:val="24"/>
-          <w:lang w:val="es-MX"/>
-        </w:rPr>
-        <w:t>Este</w:t>
-      </w:r>
-      <w:r>
-        <w:rPr>
-          <w:sz w:val="24"/>
-          <w:szCs w:val="24"/>
-          <w:lang w:val="es-MX"/>
-        </w:rPr>
-        <w:t xml:space="preserve"> proyecto de investigación busca abordar u</w:t>
-      </w:r>
-      <w:r>
-        <w:rPr>
-          <w:sz w:val="24"/>
-          <w:szCs w:val="24"/>
-          <w:lang w:val="es-MX"/>
-        </w:rPr>
-        <w:t>n vacío crítico en la investigación</w:t>
-      </w:r>
-      <w:r>
-        <w:rPr>
-          <w:sz w:val="24"/>
-          <w:szCs w:val="24"/>
-          <w:lang w:val="es-MX"/>
-        </w:rPr>
-        <w:t xml:space="preserve"> y la práctica organizacional al desarrollar y evaluar un programa integral de prevención e intervención en salud mental. Al combinar estrategias preventivas, como la desconexión psicológica y la mejora de las relaciones entre el empleado, su familia y el trabajo, con estrategias interventivas, como el incremento de los recursos organizacionales, este programa tiene el potencial de reducir significativamente</w:t>
-      </w:r>
-      <w:r>
-        <w:rPr>
-          <w:sz w:val="24"/>
-          <w:szCs w:val="24"/>
-          <w:lang w:val="es-MX"/>
-        </w:rPr>
-        <w:t xml:space="preserve"> los niveles de afectación en salud mental de los empleados</w:t>
-      </w:r>
-      <w:r>
-        <w:rPr>
-          <w:sz w:val="24"/>
-          <w:szCs w:val="24"/>
-          <w:lang w:val="es-MX"/>
-        </w:rPr>
-        <w:t>. Además, la integración de la inteligencia artificial representa una innovación que puede optimizar la implementación y el seguimiento del programa.</w:t>
-      </w:r>
-      <w:r>
-        <w:rPr>
-          <w:sz w:val="24"/>
-          <w:szCs w:val="24"/>
-          <w:lang w:val="es-MX"/>
-        </w:rPr>
-        <w:t xml:space="preserve"> </w:t>
-      </w:r>
-      <w:r>
-        <w:rPr>
-          <w:sz w:val="24"/>
-          <w:szCs w:val="24"/>
-        </w:rPr>
-        <w:t>Se</w:t>
-      </w:r>
-      <w:r>
-        <w:rPr>
-          <w:sz w:val="24"/>
-          <w:szCs w:val="24"/>
-        </w:rPr>
-        <w:t xml:space="preserve"> espera que los resultados de este proyecto contribuyan a una mejor comprensión de las dinámicas que afectan la salud mental en las organizaciones.</w:t>
-      </w:r>
-    </w:p>
-    <w:p>
-      <w:pPr>
-        <w:rPr>
-          <w:sz w:val="24"/>
-          <w:szCs w:val="24"/>
-        </w:rPr>
-      </w:pPr>
-      <w:r>
-        <w:rPr>
-          <w:sz w:val="24"/>
-          <w:szCs w:val="24"/>
-        </w:rPr>
         <w:t xml:space="preserve">      </w:t>
       </w:r>
       <w:r>
@@ -2297,11 +2374,6 @@
     <w:p>
       <w:pPr>
         <w:pStyle w:val="Prrafodelista"/>
-        <w:rPr>
-          <w:kern w:val="0"/>
-          <w:highlight w:val="yellow"/>
-          <w14:ligatures w14:val="none"/>
-        </w:rPr>
       </w:pPr>
       <w:r>
         <w:rPr>
@@ -2334,8 +2406,9 @@
       <w:pPr>
         <w:pStyle w:val="Prrafodelista"/>
         <w:rPr>
-          <w:highlight w:val="yellow"/>
-          <w:lang w:val="en-US"/>
+          <w:kern w:val="0"/>
+          <w:highlight w:val="yellow"/>
+          <w14:ligatures w14:val="none"/>
         </w:rPr>
       </w:pPr>
     </w:p>
@@ -2343,6 +2416,67 @@
       <w:pPr>
         <w:pStyle w:val="Prrafodelista"/>
         <w:rPr>
+          <w:kern w:val="0"/>
+          <w14:ligatures w14:val="none"/>
+        </w:rPr>
+      </w:pPr>
+      <w:r>
+        <w:rPr>
+          <w:kern w:val="0"/>
+          <w14:ligatures w14:val="none"/>
+        </w:rPr>
+        <w:t xml:space="preserve">Dejours, </w:t>
+      </w:r>
+      <w:proofErr w:type="gramStart"/>
+      <w:r>
+        <w:rPr>
+          <w:kern w:val="0"/>
+          <w14:ligatures w14:val="none"/>
+        </w:rPr>
+        <w:t>C,.</w:t>
+      </w:r>
+      <w:proofErr w:type="gramEnd"/>
+      <w:r>
+        <w:rPr>
+          <w:kern w:val="0"/>
+          <w14:ligatures w14:val="none"/>
+        </w:rPr>
+        <w:t xml:space="preserve"> (2011) «Texto Introductorio : Psicopatología del trabajo – Psicodinámica del Trabajo», Laboreal [Online], Volume 7 Nº1 | 2011, posto online no dia 01 julho 2011, consultado o 16 março 2025. URL: http://journals.openedition.org/laboreal/8030; DOI: </w:t>
+      </w:r>
+      <w:hyperlink r:id="rId7" w:history="1">
+        <w:r>
+          <w:rPr>
+            <w:rStyle w:val="Hipervnculo"/>
+            <w:kern w:val="0"/>
+            <w14:ligatures w14:val="none"/>
+          </w:rPr>
+          <w:t>https://doi.org/10.4000/laboreal.8030</w:t>
+        </w:r>
+      </w:hyperlink>
+    </w:p>
+    <w:p>
+      <w:pPr>
+        <w:pStyle w:val="Prrafodelista"/>
+        <w:rPr>
+          <w:kern w:val="0"/>
+          <w:highlight w:val="yellow"/>
+          <w14:ligatures w14:val="none"/>
+        </w:rPr>
+      </w:pPr>
+    </w:p>
+    <w:p>
+      <w:pPr>
+        <w:pStyle w:val="Prrafodelista"/>
+        <w:rPr>
+          <w:highlight w:val="yellow"/>
+          <w:lang w:val="en-US"/>
+        </w:rPr>
+      </w:pPr>
+    </w:p>
+    <w:p>
+      <w:pPr>
+        <w:pStyle w:val="Prrafodelista"/>
+        <w:rPr>
           <w:highlight w:val="yellow"/>
           <w:lang w:val="en-US"/>
         </w:rPr>
@@ -2354,7 +2488,7 @@
         </w:rPr>
         <w:t xml:space="preserve">Dimoff, J. K., &amp; Kelloway, E. K. (2019). With a little help from my boss: The impact of workplace mental health training on leader behaviors and employee resource utilization. Journal of occupational health psychology, 24(1), 4–19. </w:t>
       </w:r>
-      <w:hyperlink r:id="rId7" w:history="1">
+      <w:hyperlink r:id="rId8" w:history="1">
         <w:r>
           <w:rPr>
             <w:rStyle w:val="Hipervnculo"/>
@@ -2389,7 +2523,7 @@
         </w:rPr>
         <w:t xml:space="preserve">Dobson, K. S., Szeto, A., &amp; Knaak, S. (2019). The Working Mind: A Meta-Analysis of a Workplace Mental Health and Stigma Reduction Program. Canadian journal of psychiatry. Revue canadienne de psychiatrie, 64(1_suppl), 39S–47S. </w:t>
       </w:r>
-      <w:hyperlink r:id="rId8" w:history="1">
+      <w:hyperlink r:id="rId9" w:history="1">
         <w:r>
           <w:rPr>
             <w:rStyle w:val="Hipervnculo"/>
@@ -2424,7 +2558,7 @@
         </w:rPr>
         <w:t xml:space="preserve">Korunka, C., &amp; Kubicek, B. (2017). Job demands in a changing world of work. In C. Korunka &amp; B. Kubicek (Eds.), Job demands in a changing world of work: Impact on workers' health and performance and implications for research and practice (pp. 1–5). Springer International Publishing/Springer Nature. </w:t>
       </w:r>
-      <w:hyperlink r:id="rId9" w:history="1">
+      <w:hyperlink r:id="rId10" w:history="1">
         <w:r>
           <w:rPr>
             <w:rStyle w:val="Hipervnculo"/>
@@ -2458,7 +2592,7 @@
         </w:rPr>
         <w:t xml:space="preserve">Montano, D., Reeske, A.,Franke,F., &amp; Hüffmeier, J. (2016). Leadership, followers' mental health and job performance in organizations: A comprehensive meta-analysis from an occupational health perspective. Journal of Organizational Behavior, 38(3), 327-350. </w:t>
       </w:r>
-      <w:hyperlink r:id="rId10" w:history="1">
+      <w:hyperlink r:id="rId11" w:history="1">
         <w:r>
           <w:rPr>
             <w:rStyle w:val="Hipervnculo"/>
@@ -2482,6 +2616,7 @@
         <w:pStyle w:val="Prrafodelista"/>
       </w:pPr>
       <w:r>
+        <w:lastRenderedPageBreak/>
         <w:t>O</w:t>
       </w:r>
       <w:r>
@@ -2543,7 +2678,7 @@
         </w:rPr>
         <w:t xml:space="preserve">Cuadernos Hispanoamericanos De Psicología, 22(1), 1–14. </w:t>
       </w:r>
-      <w:hyperlink r:id="rId11" w:history="1">
+      <w:hyperlink r:id="rId12" w:history="1">
         <w:r>
           <w:rPr>
             <w:rStyle w:val="Hipervnculo"/>
@@ -2575,7 +2710,6 @@
         <w:rPr>
           <w:highlight w:val="yellow"/>
         </w:rPr>
-        <w:lastRenderedPageBreak/>
         <w:t xml:space="preserve">Sandoval-Reyes, J., Acosta-Prado, J. C., &amp; Sanchís-Pedregosa, C. (2019). </w:t>
       </w:r>
       <w:r>
@@ -2585,7 +2719,7 @@
         </w:rPr>
         <w:t xml:space="preserve">Relationship Amongst Technology Use, Work Overload, and Psychological Detachment from Work. International journal of environmental research and public health, 16(23), 4602. </w:t>
       </w:r>
-      <w:hyperlink r:id="rId12" w:history="1">
+      <w:hyperlink r:id="rId13" w:history="1">
         <w:r>
           <w:rPr>
             <w:rStyle w:val="Hipervnculo"/>
@@ -2625,7 +2759,7 @@
         </w:rPr>
         <w:t xml:space="preserve">Disponible en: </w:t>
       </w:r>
-      <w:hyperlink r:id="rId13" w:history="1">
+      <w:hyperlink r:id="rId14" w:history="1">
         <w:r>
           <w:rPr>
             <w:rStyle w:val="Hipervnculo"/>
@@ -2658,7 +2792,7 @@
         </w:rPr>
         <w:t xml:space="preserve">Silvaggi, F., &amp; Miraglia, M. (2017). Mental health at work: A review of interventions in organizations. E-Journal of International and Comparative Labour Studies, 6(1), 34-58. </w:t>
       </w:r>
-      <w:hyperlink r:id="rId14" w:history="1">
+      <w:hyperlink r:id="rId15" w:history="1">
         <w:r>
           <w:rPr>
             <w:rStyle w:val="Hipervnculo"/>
@@ -2860,7 +2994,7 @@
         </w:rPr>
         <w:t>, doi: </w:t>
       </w:r>
-      <w:hyperlink r:id="rId15" w:tgtFrame="_blank" w:tooltip="Link to external resource: 10.1002/job.1924" w:history="1">
+      <w:hyperlink r:id="rId16" w:tgtFrame="_blank" w:tooltip="Link to external resource: 10.1002/job.1924" w:history="1">
         <w:r>
           <w:rPr>
             <w:rStyle w:val="Hipervnculo"/>
@@ -2897,7 +3031,7 @@
         </w:rPr>
         <w:t xml:space="preserve">Wendsche, J., &amp; Lohmann-Haislah, A. (2017). A Meta-Analysis on Antecedents and Outcomes of Detachment from Work. Frontiers in psychology, 7, 2072. </w:t>
       </w:r>
-      <w:hyperlink r:id="rId16" w:history="1">
+      <w:hyperlink r:id="rId17" w:history="1">
         <w:r>
           <w:rPr>
             <w:rStyle w:val="Hipervnculo"/>
@@ -2952,7 +3086,7 @@
         </w:rPr>
         <w:t xml:space="preserve">Frontiers in psychology, 10, 2745. </w:t>
       </w:r>
-      <w:hyperlink r:id="rId17" w:history="1">
+      <w:hyperlink r:id="rId18" w:history="1">
         <w:r>
           <w:rPr>
             <w:rStyle w:val="Hipervnculo"/>
@@ -3111,60 +3245,8 @@
     </w:p>
     <w:p>
       <w:pPr>
-        <w:jc w:val="both"/>
-        <w:rPr>
-          <w:rFonts w:cstheme="minorHAnsi"/>
-          <w:sz w:val="24"/>
-          <w:szCs w:val="24"/>
-          <w:lang w:val="en-US"/>
-        </w:rPr>
-      </w:pPr>
-    </w:p>
-    <w:p>
-      <w:pPr>
-        <w:jc w:val="both"/>
-        <w:rPr>
-          <w:rFonts w:cstheme="minorHAnsi"/>
-          <w:sz w:val="24"/>
-          <w:szCs w:val="24"/>
-          <w:lang w:val="en-US"/>
-        </w:rPr>
-      </w:pPr>
-    </w:p>
-    <w:p>
-      <w:pPr>
         <w:jc w:val="center"/>
         <w:rPr>
-          <w:sz w:val="28"/>
-          <w:szCs w:val="28"/>
-        </w:rPr>
-      </w:pPr>
-      <w:r>
-        <w:rPr>
-          <w:b/>
-          <w:sz w:val="28"/>
-          <w:szCs w:val="28"/>
-        </w:rPr>
-        <w:t>Pantallazos</w:t>
-      </w:r>
-      <w:r>
-        <w:rPr>
-          <w:sz w:val="28"/>
-          <w:szCs w:val="28"/>
-        </w:rPr>
-        <w:t xml:space="preserve"> (uso de researchrabbitapp y de notebooklm</w:t>
-      </w:r>
-      <w:r>
-        <w:rPr>
-          <w:sz w:val="28"/>
-          <w:szCs w:val="28"/>
-        </w:rPr>
-        <w:t>)</w:t>
-      </w:r>
-    </w:p>
-    <w:p>
-      <w:pPr>
-        <w:rPr>
           <w:sz w:val="24"/>
           <w:szCs w:val="24"/>
         </w:rPr>
@@ -3178,60 +3260,6 @@
           <w:szCs w:val="24"/>
         </w:rPr>
       </w:pPr>
-      <w:r>
-        <w:rPr>
-          <w:noProof/>
-          <w:lang w:eastAsia="es-CO"/>
-        </w:rPr>
-        <w:drawing>
-          <wp:inline distT="0" distB="0" distL="0" distR="0" wp14:anchorId="38066635" wp14:editId="688BBF64">
-            <wp:extent cx="5772647" cy="2496394"/>
-            <wp:effectExtent l="0" t="0" r="0" b="0"/>
-            <wp:docPr id="6" name="Imagen 6"/>
-            <wp:cNvGraphicFramePr>
-              <a:graphicFrameLocks xmlns:a="http://schemas.openxmlformats.org/drawingml/2006/main" noChangeAspect="1"/>
-            </wp:cNvGraphicFramePr>
-            <a:graphic xmlns:a="http://schemas.openxmlformats.org/drawingml/2006/main">
-              <a:graphicData uri="http://schemas.openxmlformats.org/drawingml/2006/picture">
-                <pic:pic xmlns:pic="http://schemas.openxmlformats.org/drawingml/2006/picture">
-                  <pic:nvPicPr>
-                    <pic:cNvPr id="0" name="Imagen 1"/>
-                    <pic:cNvPicPr>
-                      <a:picLocks noChangeAspect="1" noChangeArrowheads="1"/>
-                    </pic:cNvPicPr>
-                  </pic:nvPicPr>
-                  <pic:blipFill>
-                    <a:blip r:embed="rId18">
-                      <a:extLst>
-                        <a:ext uri="{28A0092B-C50C-407E-A947-70E740481C1C}">
-                          <a14:useLocalDpi xmlns:a14="http://schemas.microsoft.com/office/drawing/2010/main" val="0"/>
-                        </a:ext>
-                      </a:extLst>
-                    </a:blip>
-                    <a:srcRect/>
-                    <a:stretch>
-                      <a:fillRect/>
-                    </a:stretch>
-                  </pic:blipFill>
-                  <pic:spPr bwMode="auto">
-                    <a:xfrm>
-                      <a:off x="0" y="0"/>
-                      <a:ext cx="5785926" cy="2502137"/>
-                    </a:xfrm>
-                    <a:prstGeom prst="rect">
-                      <a:avLst/>
-                    </a:prstGeom>
-                    <a:noFill/>
-                    <a:ln>
-                      <a:noFill/>
-                    </a:ln>
-                  </pic:spPr>
-                </pic:pic>
-              </a:graphicData>
-            </a:graphic>
-          </wp:inline>
-        </w:drawing>
-      </w:r>
     </w:p>
     <w:p>
       <w:pPr>
@@ -3241,60 +3269,14 @@
           <w:szCs w:val="24"/>
         </w:rPr>
       </w:pPr>
-      <w:r>
-        <w:rPr>
-          <w:noProof/>
-          <w:lang w:eastAsia="es-CO"/>
-        </w:rPr>
-        <w:drawing>
-          <wp:inline distT="0" distB="0" distL="0" distR="0" wp14:anchorId="543A4BC0" wp14:editId="5B78D838">
-            <wp:extent cx="5876013" cy="2709756"/>
-            <wp:effectExtent l="0" t="0" r="0" b="0"/>
-            <wp:docPr id="5" name="Imagen 5"/>
-            <wp:cNvGraphicFramePr>
-              <a:graphicFrameLocks xmlns:a="http://schemas.openxmlformats.org/drawingml/2006/main" noChangeAspect="1"/>
-            </wp:cNvGraphicFramePr>
-            <a:graphic xmlns:a="http://schemas.openxmlformats.org/drawingml/2006/main">
-              <a:graphicData uri="http://schemas.openxmlformats.org/drawingml/2006/picture">
-                <pic:pic xmlns:pic="http://schemas.openxmlformats.org/drawingml/2006/picture">
-                  <pic:nvPicPr>
-                    <pic:cNvPr id="0" name="Imagen 2"/>
-                    <pic:cNvPicPr>
-                      <a:picLocks noChangeAspect="1" noChangeArrowheads="1"/>
-                    </pic:cNvPicPr>
-                  </pic:nvPicPr>
-                  <pic:blipFill>
-                    <a:blip r:embed="rId19">
-                      <a:extLst>
-                        <a:ext uri="{28A0092B-C50C-407E-A947-70E740481C1C}">
-                          <a14:useLocalDpi xmlns:a14="http://schemas.microsoft.com/office/drawing/2010/main" val="0"/>
-                        </a:ext>
-                      </a:extLst>
-                    </a:blip>
-                    <a:srcRect/>
-                    <a:stretch>
-                      <a:fillRect/>
-                    </a:stretch>
-                  </pic:blipFill>
-                  <pic:spPr bwMode="auto">
-                    <a:xfrm>
-                      <a:off x="0" y="0"/>
-                      <a:ext cx="5907661" cy="2724351"/>
-                    </a:xfrm>
-                    <a:prstGeom prst="rect">
-                      <a:avLst/>
-                    </a:prstGeom>
-                    <a:noFill/>
-                    <a:ln>
-                      <a:noFill/>
-                    </a:ln>
-                  </pic:spPr>
-                </pic:pic>
-              </a:graphicData>
-            </a:graphic>
-          </wp:inline>
-        </w:drawing>
-      </w:r>
+    </w:p>
+    <w:p>
+      <w:pPr>
+        <w:rPr>
+          <w:sz w:val="24"/>
+          <w:szCs w:val="24"/>
+        </w:rPr>
+      </w:pPr>
     </w:p>
     <w:p>
       <w:pPr>
@@ -3304,69 +3286,6 @@
           <w:szCs w:val="24"/>
         </w:rPr>
       </w:pPr>
-      <w:r>
-        <w:rPr>
-          <w:noProof/>
-          <w:lang w:eastAsia="es-CO"/>
-        </w:rPr>
-        <w:lastRenderedPageBreak/>
-        <w:drawing>
-          <wp:inline distT="0" distB="0" distL="0" distR="0" wp14:anchorId="460BC385" wp14:editId="4C58A3BA">
-            <wp:extent cx="5947246" cy="2767758"/>
-            <wp:effectExtent l="0" t="0" r="0" b="0"/>
-            <wp:docPr id="4" name="Imagen 4"/>
-            <wp:cNvGraphicFramePr>
-              <a:graphicFrameLocks xmlns:a="http://schemas.openxmlformats.org/drawingml/2006/main" noChangeAspect="1"/>
-            </wp:cNvGraphicFramePr>
-            <a:graphic xmlns:a="http://schemas.openxmlformats.org/drawingml/2006/main">
-              <a:graphicData uri="http://schemas.openxmlformats.org/drawingml/2006/picture">
-                <pic:pic xmlns:pic="http://schemas.openxmlformats.org/drawingml/2006/picture">
-                  <pic:nvPicPr>
-                    <pic:cNvPr id="0" name="Imagen 3"/>
-                    <pic:cNvPicPr>
-                      <a:picLocks noChangeAspect="1" noChangeArrowheads="1"/>
-                    </pic:cNvPicPr>
-                  </pic:nvPicPr>
-                  <pic:blipFill>
-                    <a:blip r:embed="rId20">
-                      <a:extLst>
-                        <a:ext uri="{28A0092B-C50C-407E-A947-70E740481C1C}">
-                          <a14:useLocalDpi xmlns:a14="http://schemas.microsoft.com/office/drawing/2010/main" val="0"/>
-                        </a:ext>
-                      </a:extLst>
-                    </a:blip>
-                    <a:srcRect/>
-                    <a:stretch>
-                      <a:fillRect/>
-                    </a:stretch>
-                  </pic:blipFill>
-                  <pic:spPr bwMode="auto">
-                    <a:xfrm>
-                      <a:off x="0" y="0"/>
-                      <a:ext cx="5981343" cy="2783626"/>
-                    </a:xfrm>
-                    <a:prstGeom prst="rect">
-                      <a:avLst/>
-                    </a:prstGeom>
-                    <a:noFill/>
-                    <a:ln>
-                      <a:noFill/>
-                    </a:ln>
-                  </pic:spPr>
-                </pic:pic>
-              </a:graphicData>
-            </a:graphic>
-          </wp:inline>
-        </w:drawing>
-      </w:r>
-    </w:p>
-    <w:p>
-      <w:pPr>
-        <w:rPr>
-          <w:sz w:val="24"/>
-          <w:szCs w:val="24"/>
-        </w:rPr>
-      </w:pPr>
     </w:p>
     <w:p>
       <w:pPr>
@@ -3376,60 +3295,6 @@
           <w:szCs w:val="24"/>
         </w:rPr>
       </w:pPr>
-      <w:r>
-        <w:rPr>
-          <w:noProof/>
-          <w:lang w:eastAsia="es-CO"/>
-        </w:rPr>
-        <w:drawing>
-          <wp:inline distT="0" distB="0" distL="0" distR="0" wp14:anchorId="7F8DEB50" wp14:editId="0289469D">
-            <wp:extent cx="6299005" cy="3140015"/>
-            <wp:effectExtent l="0" t="0" r="6985" b="3810"/>
-            <wp:docPr id="3" name="Imagen 3"/>
-            <wp:cNvGraphicFramePr>
-              <a:graphicFrameLocks xmlns:a="http://schemas.openxmlformats.org/drawingml/2006/main" noChangeAspect="1"/>
-            </wp:cNvGraphicFramePr>
-            <a:graphic xmlns:a="http://schemas.openxmlformats.org/drawingml/2006/main">
-              <a:graphicData uri="http://schemas.openxmlformats.org/drawingml/2006/picture">
-                <pic:pic xmlns:pic="http://schemas.openxmlformats.org/drawingml/2006/picture">
-                  <pic:nvPicPr>
-                    <pic:cNvPr id="0" name="Imagen 4"/>
-                    <pic:cNvPicPr>
-                      <a:picLocks noChangeAspect="1" noChangeArrowheads="1"/>
-                    </pic:cNvPicPr>
-                  </pic:nvPicPr>
-                  <pic:blipFill>
-                    <a:blip r:embed="rId21">
-                      <a:extLst>
-                        <a:ext uri="{28A0092B-C50C-407E-A947-70E740481C1C}">
-                          <a14:useLocalDpi xmlns:a14="http://schemas.microsoft.com/office/drawing/2010/main" val="0"/>
-                        </a:ext>
-                      </a:extLst>
-                    </a:blip>
-                    <a:srcRect/>
-                    <a:stretch>
-                      <a:fillRect/>
-                    </a:stretch>
-                  </pic:blipFill>
-                  <pic:spPr bwMode="auto">
-                    <a:xfrm>
-                      <a:off x="0" y="0"/>
-                      <a:ext cx="6315685" cy="3148330"/>
-                    </a:xfrm>
-                    <a:prstGeom prst="rect">
-                      <a:avLst/>
-                    </a:prstGeom>
-                    <a:noFill/>
-                    <a:ln>
-                      <a:noFill/>
-                    </a:ln>
-                  </pic:spPr>
-                </pic:pic>
-              </a:graphicData>
-            </a:graphic>
-          </wp:inline>
-        </w:drawing>
-      </w:r>
     </w:p>
     <w:p>
       <w:pPr>
@@ -3439,124 +3304,6 @@
           <w:szCs w:val="24"/>
         </w:rPr>
       </w:pPr>
-      <w:r>
-        <w:rPr>
-          <w:noProof/>
-          <w:lang w:eastAsia="es-CO"/>
-        </w:rPr>
-        <w:lastRenderedPageBreak/>
-        <w:drawing>
-          <wp:inline distT="0" distB="0" distL="0" distR="0" wp14:anchorId="6766B3E6" wp14:editId="6A10679B">
-            <wp:extent cx="6185139" cy="3131389"/>
-            <wp:effectExtent l="0" t="0" r="6350" b="0"/>
-            <wp:docPr id="2" name="Imagen 2"/>
-            <wp:cNvGraphicFramePr>
-              <a:graphicFrameLocks xmlns:a="http://schemas.openxmlformats.org/drawingml/2006/main" noChangeAspect="1"/>
-            </wp:cNvGraphicFramePr>
-            <a:graphic xmlns:a="http://schemas.openxmlformats.org/drawingml/2006/main">
-              <a:graphicData uri="http://schemas.openxmlformats.org/drawingml/2006/picture">
-                <pic:pic xmlns:pic="http://schemas.openxmlformats.org/drawingml/2006/picture">
-                  <pic:nvPicPr>
-                    <pic:cNvPr id="0" name="Imagen 5"/>
-                    <pic:cNvPicPr>
-                      <a:picLocks noChangeAspect="1" noChangeArrowheads="1"/>
-                    </pic:cNvPicPr>
-                  </pic:nvPicPr>
-                  <pic:blipFill>
-                    <a:blip r:embed="rId22">
-                      <a:extLst>
-                        <a:ext uri="{28A0092B-C50C-407E-A947-70E740481C1C}">
-                          <a14:useLocalDpi xmlns:a14="http://schemas.microsoft.com/office/drawing/2010/main" val="0"/>
-                        </a:ext>
-                      </a:extLst>
-                    </a:blip>
-                    <a:srcRect/>
-                    <a:stretch>
-                      <a:fillRect/>
-                    </a:stretch>
-                  </pic:blipFill>
-                  <pic:spPr bwMode="auto">
-                    <a:xfrm>
-                      <a:off x="0" y="0"/>
-                      <a:ext cx="6218601" cy="3148330"/>
-                    </a:xfrm>
-                    <a:prstGeom prst="rect">
-                      <a:avLst/>
-                    </a:prstGeom>
-                    <a:noFill/>
-                    <a:ln>
-                      <a:noFill/>
-                    </a:ln>
-                  </pic:spPr>
-                </pic:pic>
-              </a:graphicData>
-            </a:graphic>
-          </wp:inline>
-        </w:drawing>
-      </w:r>
-    </w:p>
-    <w:p>
-      <w:pPr>
-        <w:jc w:val="center"/>
-        <w:rPr>
-          <w:sz w:val="24"/>
-          <w:szCs w:val="24"/>
-        </w:rPr>
-      </w:pPr>
-      <w:r>
-        <w:rPr>
-          <w:noProof/>
-          <w:lang w:eastAsia="es-CO"/>
-        </w:rPr>
-        <w:drawing>
-          <wp:inline distT="0" distB="0" distL="0" distR="0" wp14:anchorId="1263891E" wp14:editId="0F8FF548">
-            <wp:extent cx="6081622" cy="3138958"/>
-            <wp:effectExtent l="0" t="0" r="0" b="4445"/>
-            <wp:docPr id="1" name="Imagen 1"/>
-            <wp:cNvGraphicFramePr>
-              <a:graphicFrameLocks xmlns:a="http://schemas.openxmlformats.org/drawingml/2006/main" noChangeAspect="1"/>
-            </wp:cNvGraphicFramePr>
-            <a:graphic xmlns:a="http://schemas.openxmlformats.org/drawingml/2006/main">
-              <a:graphicData uri="http://schemas.openxmlformats.org/drawingml/2006/picture">
-                <pic:pic xmlns:pic="http://schemas.openxmlformats.org/drawingml/2006/picture">
-                  <pic:nvPicPr>
-                    <pic:cNvPr id="0" name="Imagen 6"/>
-                    <pic:cNvPicPr>
-                      <a:picLocks noChangeAspect="1" noChangeArrowheads="1"/>
-                    </pic:cNvPicPr>
-                  </pic:nvPicPr>
-                  <pic:blipFill>
-                    <a:blip r:embed="rId23">
-                      <a:extLst>
-                        <a:ext uri="{28A0092B-C50C-407E-A947-70E740481C1C}">
-                          <a14:useLocalDpi xmlns:a14="http://schemas.microsoft.com/office/drawing/2010/main" val="0"/>
-                        </a:ext>
-                      </a:extLst>
-                    </a:blip>
-                    <a:srcRect/>
-                    <a:stretch>
-                      <a:fillRect/>
-                    </a:stretch>
-                  </pic:blipFill>
-                  <pic:spPr bwMode="auto">
-                    <a:xfrm>
-                      <a:off x="0" y="0"/>
-                      <a:ext cx="6099781" cy="3148330"/>
-                    </a:xfrm>
-                    <a:prstGeom prst="rect">
-                      <a:avLst/>
-                    </a:prstGeom>
-                    <a:noFill/>
-                    <a:ln>
-                      <a:noFill/>
-                    </a:ln>
-                  </pic:spPr>
-                </pic:pic>
-              </a:graphicData>
-            </a:graphic>
-          </wp:inline>
-        </w:drawing>
-      </w:r>
     </w:p>
     <w:p>
       <w:pPr>
@@ -4216,7 +3963,6 @@
   <w:style w:type="character" w:default="1" w:styleId="Fuentedeprrafopredeter">
     <w:name w:val="Default Paragraph Font"/>
     <w:uiPriority w:val="1"/>
-    <w:semiHidden/>
     <w:unhideWhenUsed/>
   </w:style>
   <w:style w:type="table" w:default="1" w:styleId="Tablanormal">
@@ -4342,6 +4088,18 @@
     <w:name w:val="pagelast"/>
     <w:basedOn w:val="Fuentedeprrafopredeter"/>
     <w:rsid w:val="0036119D"/>
+  </w:style>
+  <w:style w:type="character" w:styleId="Mencinsinresolver">
+    <w:name w:val="Unresolved Mention"/>
+    <w:basedOn w:val="Fuentedeprrafopredeter"/>
+    <w:uiPriority w:val="99"/>
+    <w:semiHidden/>
+    <w:unhideWhenUsed/>
+    <w:rsid w:val="00D808F0"/>
+    <w:rPr>
+      <w:color w:val="605E5C"/>
+      <w:shd w:val="clear" w:color="auto" w:fill="E1DFDD"/>
+    </w:rPr>
   </w:style>
 </w:styles>
 </file>

</xml_diff>